<commit_message>
Update Palorsennan Parties and Parliaments.docx
</commit_message>
<xml_diff>
--- a/Palorsenna/Government/Palorsennan Parties and Parliaments.docx
+++ b/Palorsenna/Government/Palorsennan Parties and Parliaments.docx
@@ -85,15 +85,15 @@
         <w:tblLook w:val="04A0" w:firstRow="1" w:lastRow="0" w:firstColumn="1" w:lastColumn="0" w:noHBand="0" w:noVBand="1"/>
       </w:tblPr>
       <w:tblGrid>
-        <w:gridCol w:w="2337"/>
-        <w:gridCol w:w="3328"/>
-        <w:gridCol w:w="2410"/>
+        <w:gridCol w:w="2263"/>
+        <w:gridCol w:w="3828"/>
+        <w:gridCol w:w="1984"/>
         <w:gridCol w:w="1275"/>
       </w:tblGrid>
       <w:tr>
         <w:tc>
           <w:tcPr>
-            <w:tcW w:w="2337" w:type="dxa"/>
+            <w:tcW w:w="2263" w:type="dxa"/>
           </w:tcPr>
           <w:p>
             <w:pPr>
@@ -119,7 +119,7 @@
         </w:tc>
         <w:tc>
           <w:tcPr>
-            <w:tcW w:w="3328" w:type="dxa"/>
+            <w:tcW w:w="3828" w:type="dxa"/>
           </w:tcPr>
           <w:p>
             <w:pPr>
@@ -145,7 +145,7 @@
         </w:tc>
         <w:tc>
           <w:tcPr>
-            <w:tcW w:w="2410" w:type="dxa"/>
+            <w:tcW w:w="1984" w:type="dxa"/>
           </w:tcPr>
           <w:p>
             <w:pPr>
@@ -199,7 +199,7 @@
       <w:tr>
         <w:tc>
           <w:tcPr>
-            <w:tcW w:w="2337" w:type="dxa"/>
+            <w:tcW w:w="2263" w:type="dxa"/>
           </w:tcPr>
           <w:p>
             <w:pPr>
@@ -247,7 +247,7 @@
         </w:tc>
         <w:tc>
           <w:tcPr>
-            <w:tcW w:w="3328" w:type="dxa"/>
+            <w:tcW w:w="3828" w:type="dxa"/>
           </w:tcPr>
           <w:p>
             <w:pPr>
@@ -385,7 +385,23 @@
                 <w:sz w:val="24"/>
                 <w:szCs w:val="24"/>
               </w:rPr>
-              <w:t>, SP, and UWBP</w:t>
+              <w:t>, SP</w:t>
+            </w:r>
+            <w:r>
+              <w:rPr>
+                <w:rFonts w:ascii="Constantia" w:hAnsi="Constantia"/>
+                <w:sz w:val="24"/>
+                <w:szCs w:val="24"/>
+              </w:rPr>
+              <w:t>P</w:t>
+            </w:r>
+            <w:r>
+              <w:rPr>
+                <w:rFonts w:ascii="Constantia" w:hAnsi="Constantia"/>
+                <w:sz w:val="24"/>
+                <w:szCs w:val="24"/>
+              </w:rPr>
+              <w:t>, and UWBP</w:t>
             </w:r>
             <w:r>
               <w:rPr>
@@ -477,7 +493,7 @@
         </w:tc>
         <w:tc>
           <w:tcPr>
-            <w:tcW w:w="2410" w:type="dxa"/>
+            <w:tcW w:w="1984" w:type="dxa"/>
           </w:tcPr>
           <w:p>
             <w:pPr>
@@ -540,7 +556,7 @@
       <w:tr>
         <w:tc>
           <w:tcPr>
-            <w:tcW w:w="2337" w:type="dxa"/>
+            <w:tcW w:w="2263" w:type="dxa"/>
           </w:tcPr>
           <w:p>
             <w:pPr>
@@ -562,7 +578,7 @@
         </w:tc>
         <w:tc>
           <w:tcPr>
-            <w:tcW w:w="3328" w:type="dxa"/>
+            <w:tcW w:w="3828" w:type="dxa"/>
           </w:tcPr>
           <w:p>
             <w:pPr>
@@ -788,7 +804,7 @@
         </w:tc>
         <w:tc>
           <w:tcPr>
-            <w:tcW w:w="2410" w:type="dxa"/>
+            <w:tcW w:w="1984" w:type="dxa"/>
           </w:tcPr>
           <w:p>
             <w:pPr>
@@ -851,7 +867,7 @@
       <w:tr>
         <w:tc>
           <w:tcPr>
-            <w:tcW w:w="2337" w:type="dxa"/>
+            <w:tcW w:w="2263" w:type="dxa"/>
           </w:tcPr>
           <w:p>
             <w:pPr>
@@ -891,7 +907,7 @@
         </w:tc>
         <w:tc>
           <w:tcPr>
-            <w:tcW w:w="3328" w:type="dxa"/>
+            <w:tcW w:w="3828" w:type="dxa"/>
           </w:tcPr>
           <w:p>
             <w:pPr>
@@ -923,7 +939,7 @@
                 <w:sz w:val="24"/>
                 <w:szCs w:val="24"/>
               </w:rPr>
-              <w:t xml:space="preserve">They advocate for </w:t>
+              <w:t xml:space="preserve">They advocate for workers' rights, public ownership of major industries, and expanding the welfare state. They also support further improvements to </w:t>
             </w:r>
             <w:r>
               <w:rPr>
@@ -932,7 +948,7 @@
                 <w:szCs w:val="24"/>
               </w:rPr>
               <w:lastRenderedPageBreak/>
-              <w:t>workers' rights, public ownership of major industries, and expanding the welfare state. They also support further improvements to the UBI and healthcare system.</w:t>
+              <w:t>the UBI and healthcare system.</w:t>
             </w:r>
             <w:r>
               <w:rPr>
@@ -956,7 +972,23 @@
                 <w:sz w:val="24"/>
                 <w:szCs w:val="24"/>
               </w:rPr>
-              <w:t xml:space="preserve">SDA, LU, CGA, SP, </w:t>
+              <w:t>SDA, LU, CGA, SP</w:t>
+            </w:r>
+            <w:r>
+              <w:rPr>
+                <w:rFonts w:ascii="Constantia" w:hAnsi="Constantia"/>
+                <w:sz w:val="24"/>
+                <w:szCs w:val="24"/>
+              </w:rPr>
+              <w:t>P</w:t>
+            </w:r>
+            <w:r>
+              <w:rPr>
+                <w:rFonts w:ascii="Constantia" w:hAnsi="Constantia"/>
+                <w:sz w:val="24"/>
+                <w:szCs w:val="24"/>
+              </w:rPr>
+              <w:t xml:space="preserve">, </w:t>
             </w:r>
             <w:proofErr w:type="spellStart"/>
             <w:r>
@@ -1108,7 +1140,7 @@
         </w:tc>
         <w:tc>
           <w:tcPr>
-            <w:tcW w:w="2410" w:type="dxa"/>
+            <w:tcW w:w="1984" w:type="dxa"/>
           </w:tcPr>
           <w:p>
             <w:pPr>
@@ -1157,16 +1189,7 @@
                 <w:sz w:val="24"/>
                 <w:szCs w:val="24"/>
               </w:rPr>
-              <w:t xml:space="preserve"> the </w:t>
-            </w:r>
-            <w:r>
-              <w:rPr>
-                <w:rFonts w:ascii="Constantia" w:hAnsi="Constantia"/>
-                <w:sz w:val="24"/>
-                <w:szCs w:val="24"/>
-              </w:rPr>
-              <w:lastRenderedPageBreak/>
-              <w:t>working class and trade unions</w:t>
+              <w:t xml:space="preserve"> the working class and trade unions</w:t>
             </w:r>
           </w:p>
         </w:tc>
@@ -1188,7 +1211,6 @@
                 <w:sz w:val="24"/>
                 <w:szCs w:val="24"/>
               </w:rPr>
-              <w:lastRenderedPageBreak/>
               <w:t>Pink</w:t>
             </w:r>
           </w:p>
@@ -1214,7 +1236,7 @@
       <w:tr>
         <w:tc>
           <w:tcPr>
-            <w:tcW w:w="2337" w:type="dxa"/>
+            <w:tcW w:w="2263" w:type="dxa"/>
           </w:tcPr>
           <w:p>
             <w:pPr>
@@ -1236,7 +1258,7 @@
         </w:tc>
         <w:tc>
           <w:tcPr>
-            <w:tcW w:w="3328" w:type="dxa"/>
+            <w:tcW w:w="3828" w:type="dxa"/>
           </w:tcPr>
           <w:p>
             <w:pPr>
@@ -1284,7 +1306,91 @@
                 <w:sz w:val="24"/>
                 <w:szCs w:val="24"/>
               </w:rPr>
-              <w:t>They have common ground with PCD on social issues, but frequently conflict with liberal and left-wing parties.</w:t>
+              <w:t xml:space="preserve">They have </w:t>
+            </w:r>
+            <w:proofErr w:type="gramStart"/>
+            <w:r>
+              <w:rPr>
+                <w:rFonts w:ascii="Constantia" w:hAnsi="Constantia"/>
+                <w:sz w:val="24"/>
+                <w:szCs w:val="24"/>
+              </w:rPr>
+              <w:t>agree</w:t>
+            </w:r>
+            <w:proofErr w:type="gramEnd"/>
+            <w:r>
+              <w:rPr>
+                <w:rFonts w:ascii="Constantia" w:hAnsi="Constantia"/>
+                <w:sz w:val="24"/>
+                <w:szCs w:val="24"/>
+              </w:rPr>
+              <w:t xml:space="preserve"> with PCD on social issues, but </w:t>
+            </w:r>
+            <w:r>
+              <w:rPr>
+                <w:rFonts w:ascii="Constantia" w:hAnsi="Constantia"/>
+                <w:sz w:val="24"/>
+                <w:szCs w:val="24"/>
+              </w:rPr>
+              <w:t xml:space="preserve">sometimes </w:t>
+            </w:r>
+            <w:r>
+              <w:rPr>
+                <w:rFonts w:ascii="Constantia" w:hAnsi="Constantia"/>
+                <w:sz w:val="24"/>
+                <w:szCs w:val="24"/>
+              </w:rPr>
+              <w:t>conflic</w:t>
+            </w:r>
+            <w:r>
+              <w:rPr>
+                <w:rFonts w:ascii="Constantia" w:hAnsi="Constantia"/>
+                <w:sz w:val="24"/>
+                <w:szCs w:val="24"/>
+              </w:rPr>
+              <w:t>t</w:t>
+            </w:r>
+            <w:r>
+              <w:rPr>
+                <w:rFonts w:ascii="Constantia" w:hAnsi="Constantia"/>
+                <w:sz w:val="24"/>
+                <w:szCs w:val="24"/>
+              </w:rPr>
+              <w:t xml:space="preserve"> with </w:t>
+            </w:r>
+            <w:r>
+              <w:rPr>
+                <w:rFonts w:ascii="Constantia" w:hAnsi="Constantia"/>
+                <w:sz w:val="24"/>
+                <w:szCs w:val="24"/>
+              </w:rPr>
+              <w:t xml:space="preserve">SDA, </w:t>
+            </w:r>
+            <w:proofErr w:type="spellStart"/>
+            <w:r>
+              <w:rPr>
+                <w:rFonts w:ascii="Constantia" w:hAnsi="Constantia"/>
+                <w:sz w:val="24"/>
+                <w:szCs w:val="24"/>
+              </w:rPr>
+              <w:t>SiL</w:t>
+            </w:r>
+            <w:proofErr w:type="spellEnd"/>
+            <w:r>
+              <w:rPr>
+                <w:rFonts w:ascii="Constantia" w:hAnsi="Constantia"/>
+                <w:sz w:val="24"/>
+                <w:szCs w:val="24"/>
+              </w:rPr>
+              <w:t>, LU, CGA, SPP, TPA, CSA, and UWBP</w:t>
+            </w:r>
+            <w:r>
+              <w:rPr>
+                <w:rFonts w:ascii="Constantia" w:hAnsi="Constantia"/>
+                <w:sz w:val="24"/>
+                <w:szCs w:val="24"/>
+              </w:rPr>
+              <w:t>.</w:t>
             </w:r>
             <w:r>
               <w:rPr>
@@ -1358,7 +1464,7 @@
         </w:tc>
         <w:tc>
           <w:tcPr>
-            <w:tcW w:w="2410" w:type="dxa"/>
+            <w:tcW w:w="1984" w:type="dxa"/>
           </w:tcPr>
           <w:p>
             <w:pPr>
@@ -1445,7 +1551,7 @@
       <w:tr>
         <w:tc>
           <w:tcPr>
-            <w:tcW w:w="2337" w:type="dxa"/>
+            <w:tcW w:w="2263" w:type="dxa"/>
           </w:tcPr>
           <w:p>
             <w:pPr>
@@ -1467,7 +1573,7 @@
         </w:tc>
         <w:tc>
           <w:tcPr>
-            <w:tcW w:w="3328" w:type="dxa"/>
+            <w:tcW w:w="3828" w:type="dxa"/>
           </w:tcPr>
           <w:p>
             <w:pPr>
@@ -1531,32 +1637,23 @@
                 <w:sz w:val="24"/>
                 <w:szCs w:val="24"/>
               </w:rPr>
-              <w:t xml:space="preserve">, but often </w:t>
-            </w:r>
-            <w:r>
-              <w:rPr>
-                <w:rFonts w:ascii="Constantia" w:hAnsi="Constantia"/>
-                <w:sz w:val="24"/>
-                <w:szCs w:val="24"/>
-              </w:rPr>
-              <w:lastRenderedPageBreak/>
-              <w:t xml:space="preserve">clash with the </w:t>
-            </w:r>
-            <w:r>
-              <w:rPr>
-                <w:rFonts w:ascii="Constantia" w:hAnsi="Constantia"/>
-                <w:sz w:val="24"/>
-                <w:szCs w:val="24"/>
-              </w:rPr>
-              <w:t>more</w:t>
-            </w:r>
-            <w:r>
-              <w:rPr>
-                <w:rFonts w:ascii="Constantia" w:hAnsi="Constantia"/>
-                <w:sz w:val="24"/>
-                <w:szCs w:val="24"/>
-              </w:rPr>
-              <w:t xml:space="preserve"> conservative groups.</w:t>
+              <w:t xml:space="preserve">, but often clash with the </w:t>
+            </w:r>
+            <w:r>
+              <w:rPr>
+                <w:rFonts w:ascii="Constantia" w:hAnsi="Constantia"/>
+                <w:sz w:val="24"/>
+                <w:szCs w:val="24"/>
+              </w:rPr>
+              <w:t>CC, SL, and UWBP</w:t>
+            </w:r>
+            <w:r>
+              <w:rPr>
+                <w:rFonts w:ascii="Constantia" w:hAnsi="Constantia"/>
+                <w:sz w:val="24"/>
+                <w:szCs w:val="24"/>
+              </w:rPr>
+              <w:t>.</w:t>
             </w:r>
             <w:r>
               <w:rPr>
@@ -1700,23 +1797,22 @@
         </w:tc>
         <w:tc>
           <w:tcPr>
-            <w:tcW w:w="2410" w:type="dxa"/>
-          </w:tcPr>
-          <w:p>
-            <w:pPr>
-              <w:rPr>
-                <w:rFonts w:ascii="Constantia" w:hAnsi="Constantia"/>
-                <w:sz w:val="24"/>
-                <w:szCs w:val="24"/>
-              </w:rPr>
-            </w:pPr>
-            <w:r>
-              <w:rPr>
-                <w:rFonts w:ascii="Constantia" w:hAnsi="Constantia"/>
-                <w:sz w:val="24"/>
-                <w:szCs w:val="24"/>
-              </w:rPr>
-              <w:lastRenderedPageBreak/>
+            <w:tcW w:w="1984" w:type="dxa"/>
+          </w:tcPr>
+          <w:p>
+            <w:pPr>
+              <w:rPr>
+                <w:rFonts w:ascii="Constantia" w:hAnsi="Constantia"/>
+                <w:sz w:val="24"/>
+                <w:szCs w:val="24"/>
+              </w:rPr>
+            </w:pPr>
+            <w:r>
+              <w:rPr>
+                <w:rFonts w:ascii="Constantia" w:hAnsi="Constantia"/>
+                <w:sz w:val="24"/>
+                <w:szCs w:val="24"/>
+              </w:rPr>
               <w:t>M</w:t>
             </w:r>
             <w:r>
@@ -1780,7 +1876,7 @@
       <w:tr>
         <w:tc>
           <w:tcPr>
-            <w:tcW w:w="2337" w:type="dxa"/>
+            <w:tcW w:w="2263" w:type="dxa"/>
           </w:tcPr>
           <w:p>
             <w:pPr>
@@ -1802,36 +1898,222 @@
         </w:tc>
         <w:tc>
           <w:tcPr>
-            <w:tcW w:w="3328" w:type="dxa"/>
-          </w:tcPr>
-          <w:p>
-            <w:pPr>
-              <w:rPr>
-                <w:rFonts w:ascii="Constantia" w:hAnsi="Constantia"/>
-                <w:sz w:val="24"/>
-                <w:szCs w:val="24"/>
-              </w:rPr>
-            </w:pPr>
-          </w:p>
-        </w:tc>
-        <w:tc>
-          <w:tcPr>
-            <w:tcW w:w="2410" w:type="dxa"/>
-          </w:tcPr>
-          <w:p>
-            <w:pPr>
-              <w:rPr>
-                <w:rFonts w:ascii="Constantia" w:hAnsi="Constantia"/>
-                <w:sz w:val="24"/>
-                <w:szCs w:val="24"/>
-              </w:rPr>
-            </w:pPr>
-            <w:r>
-              <w:rPr>
-                <w:rFonts w:ascii="Constantia" w:hAnsi="Constantia"/>
-                <w:sz w:val="24"/>
-                <w:szCs w:val="24"/>
-              </w:rPr>
+            <w:tcW w:w="3828" w:type="dxa"/>
+          </w:tcPr>
+          <w:p>
+            <w:pPr>
+              <w:rPr>
+                <w:rFonts w:ascii="Constantia" w:hAnsi="Constantia"/>
+                <w:sz w:val="24"/>
+                <w:szCs w:val="24"/>
+              </w:rPr>
+            </w:pPr>
+            <w:r>
+              <w:rPr>
+                <w:rFonts w:ascii="Constantia" w:hAnsi="Constantia"/>
+                <w:sz w:val="24"/>
+                <w:szCs w:val="24"/>
+              </w:rPr>
+              <w:t>Green Politics, Christian Socialism</w:t>
+            </w:r>
+            <w:r>
+              <w:rPr>
+                <w:rFonts w:ascii="Constantia" w:hAnsi="Constantia"/>
+                <w:sz w:val="24"/>
+                <w:szCs w:val="24"/>
+              </w:rPr>
+              <w:t>.</w:t>
+            </w:r>
+            <w:r>
+              <w:rPr>
+                <w:rFonts w:ascii="Constantia" w:hAnsi="Constantia"/>
+                <w:sz w:val="24"/>
+                <w:szCs w:val="24"/>
+              </w:rPr>
+              <w:t xml:space="preserve"> This party aims to balance religious faith with sustainable practices and social justice. They believe in a religious </w:t>
+            </w:r>
+            <w:r>
+              <w:rPr>
+                <w:rFonts w:ascii="Constantia" w:hAnsi="Constantia"/>
+                <w:sz w:val="24"/>
+                <w:szCs w:val="24"/>
+              </w:rPr>
+              <w:lastRenderedPageBreak/>
+              <w:t>responsibility to steward the earth and support the working class.</w:t>
+            </w:r>
+            <w:r>
+              <w:rPr>
+                <w:rFonts w:ascii="Constantia" w:hAnsi="Constantia"/>
+                <w:sz w:val="24"/>
+                <w:szCs w:val="24"/>
+              </w:rPr>
+              <w:t xml:space="preserve"> </w:t>
+            </w:r>
+            <w:r>
+              <w:rPr>
+                <w:rFonts w:ascii="Constantia" w:hAnsi="Constantia"/>
+                <w:sz w:val="24"/>
+                <w:szCs w:val="24"/>
+              </w:rPr>
+              <w:t xml:space="preserve">They have an uneasy alliance with PCD due to shared religious </w:t>
+            </w:r>
+            <w:r>
+              <w:rPr>
+                <w:rFonts w:ascii="Constantia" w:hAnsi="Constantia"/>
+                <w:sz w:val="24"/>
+                <w:szCs w:val="24"/>
+              </w:rPr>
+              <w:t>values and</w:t>
+            </w:r>
+            <w:r>
+              <w:rPr>
+                <w:rFonts w:ascii="Constantia" w:hAnsi="Constantia"/>
+                <w:sz w:val="24"/>
+                <w:szCs w:val="24"/>
+              </w:rPr>
+              <w:t xml:space="preserve"> align well with </w:t>
+            </w:r>
+            <w:proofErr w:type="spellStart"/>
+            <w:r>
+              <w:rPr>
+                <w:rFonts w:ascii="Constantia" w:hAnsi="Constantia"/>
+                <w:sz w:val="24"/>
+                <w:szCs w:val="24"/>
+              </w:rPr>
+              <w:t>SiL</w:t>
+            </w:r>
+            <w:proofErr w:type="spellEnd"/>
+            <w:r>
+              <w:rPr>
+                <w:rFonts w:ascii="Constantia" w:hAnsi="Constantia"/>
+                <w:sz w:val="24"/>
+                <w:szCs w:val="24"/>
+              </w:rPr>
+              <w:t xml:space="preserve"> and other </w:t>
+            </w:r>
+            <w:r>
+              <w:rPr>
+                <w:rFonts w:ascii="Constantia" w:hAnsi="Constantia"/>
+                <w:sz w:val="24"/>
+                <w:szCs w:val="24"/>
+              </w:rPr>
+              <w:t>environmentally friendly</w:t>
+            </w:r>
+            <w:r>
+              <w:rPr>
+                <w:rFonts w:ascii="Constantia" w:hAnsi="Constantia"/>
+                <w:sz w:val="24"/>
+                <w:szCs w:val="24"/>
+              </w:rPr>
+              <w:t xml:space="preserve"> parties.</w:t>
+            </w:r>
+            <w:r>
+              <w:rPr>
+                <w:rFonts w:ascii="Constantia" w:hAnsi="Constantia"/>
+                <w:sz w:val="24"/>
+                <w:szCs w:val="24"/>
+              </w:rPr>
+              <w:t xml:space="preserve"> </w:t>
+            </w:r>
+            <w:r>
+              <w:rPr>
+                <w:rFonts w:ascii="Constantia" w:hAnsi="Constantia"/>
+                <w:sz w:val="24"/>
+                <w:szCs w:val="24"/>
+              </w:rPr>
+              <w:t xml:space="preserve">They maintain strong ties with </w:t>
+            </w:r>
+            <w:proofErr w:type="spellStart"/>
+            <w:r>
+              <w:rPr>
+                <w:rFonts w:ascii="Constantia" w:hAnsi="Constantia"/>
+                <w:sz w:val="24"/>
+                <w:szCs w:val="24"/>
+              </w:rPr>
+              <w:t>Lunaura</w:t>
+            </w:r>
+            <w:proofErr w:type="spellEnd"/>
+            <w:r>
+              <w:rPr>
+                <w:rFonts w:ascii="Constantia" w:hAnsi="Constantia"/>
+                <w:sz w:val="24"/>
+                <w:szCs w:val="24"/>
+              </w:rPr>
+              <w:t xml:space="preserve"> due to shared environmental </w:t>
+            </w:r>
+            <w:r>
+              <w:rPr>
+                <w:rFonts w:ascii="Constantia" w:hAnsi="Constantia"/>
+                <w:sz w:val="24"/>
+                <w:szCs w:val="24"/>
+              </w:rPr>
+              <w:t>concerns and</w:t>
+            </w:r>
+            <w:r>
+              <w:rPr>
+                <w:rFonts w:ascii="Constantia" w:hAnsi="Constantia"/>
+                <w:sz w:val="24"/>
+                <w:szCs w:val="24"/>
+              </w:rPr>
+              <w:t xml:space="preserve"> have contentious relations with </w:t>
+            </w:r>
+            <w:proofErr w:type="spellStart"/>
+            <w:r>
+              <w:rPr>
+                <w:rFonts w:ascii="Constantia" w:hAnsi="Constantia"/>
+                <w:sz w:val="24"/>
+                <w:szCs w:val="24"/>
+              </w:rPr>
+              <w:t>Holtania</w:t>
+            </w:r>
+            <w:proofErr w:type="spellEnd"/>
+            <w:r>
+              <w:rPr>
+                <w:rFonts w:ascii="Constantia" w:hAnsi="Constantia"/>
+                <w:sz w:val="24"/>
+                <w:szCs w:val="24"/>
+              </w:rPr>
+              <w:t xml:space="preserve"> and </w:t>
+            </w:r>
+            <w:proofErr w:type="spellStart"/>
+            <w:r>
+              <w:rPr>
+                <w:rFonts w:ascii="Constantia" w:hAnsi="Constantia"/>
+                <w:sz w:val="24"/>
+                <w:szCs w:val="24"/>
+              </w:rPr>
+              <w:t>Tennaire</w:t>
+            </w:r>
+            <w:proofErr w:type="spellEnd"/>
+            <w:r>
+              <w:rPr>
+                <w:rFonts w:ascii="Constantia" w:hAnsi="Constantia"/>
+                <w:sz w:val="24"/>
+                <w:szCs w:val="24"/>
+              </w:rPr>
+              <w:t>.</w:t>
+            </w:r>
+          </w:p>
+        </w:tc>
+        <w:tc>
+          <w:tcPr>
+            <w:tcW w:w="1984" w:type="dxa"/>
+          </w:tcPr>
+          <w:p>
+            <w:pPr>
+              <w:rPr>
+                <w:rFonts w:ascii="Constantia" w:hAnsi="Constantia"/>
+                <w:sz w:val="24"/>
+                <w:szCs w:val="24"/>
+              </w:rPr>
+            </w:pPr>
+            <w:r>
+              <w:rPr>
+                <w:rFonts w:ascii="Constantia" w:hAnsi="Constantia"/>
+                <w:sz w:val="24"/>
+                <w:szCs w:val="24"/>
+              </w:rPr>
+              <w:lastRenderedPageBreak/>
               <w:t>Medium with rising profile</w:t>
             </w:r>
           </w:p>
@@ -1879,7 +2161,7 @@
       <w:tr>
         <w:tc>
           <w:tcPr>
-            <w:tcW w:w="2337" w:type="dxa"/>
+            <w:tcW w:w="2263" w:type="dxa"/>
           </w:tcPr>
           <w:p>
             <w:pPr>
@@ -1905,7 +2187,88 @@
                 <w:sz w:val="24"/>
                 <w:szCs w:val="24"/>
               </w:rPr>
-              <w:t xml:space="preserve"> League</w:t>
+              <w:t xml:space="preserve"> League </w:t>
+            </w:r>
+            <w:r>
+              <w:rPr>
+                <w:rFonts w:ascii="Constantia" w:hAnsi="Constantia"/>
+                <w:sz w:val="24"/>
+                <w:szCs w:val="24"/>
+              </w:rPr>
+              <w:t>(</w:t>
+            </w:r>
+            <w:r>
+              <w:rPr>
+                <w:rFonts w:ascii="Constantia" w:hAnsi="Constantia"/>
+                <w:sz w:val="24"/>
+                <w:szCs w:val="24"/>
+              </w:rPr>
+              <w:t>S</w:t>
+            </w:r>
+            <w:r>
+              <w:rPr>
+                <w:rFonts w:ascii="Constantia" w:hAnsi="Constantia"/>
+                <w:sz w:val="24"/>
+                <w:szCs w:val="24"/>
+              </w:rPr>
+              <w:t>L)</w:t>
+            </w:r>
+          </w:p>
+        </w:tc>
+        <w:tc>
+          <w:tcPr>
+            <w:tcW w:w="3828" w:type="dxa"/>
+          </w:tcPr>
+          <w:p>
+            <w:pPr>
+              <w:spacing w:after="0" w:line="240" w:lineRule="auto"/>
+              <w:rPr>
+                <w:rFonts w:ascii="Constantia" w:hAnsi="Constantia"/>
+                <w:sz w:val="24"/>
+                <w:szCs w:val="24"/>
+              </w:rPr>
+            </w:pPr>
+            <w:r>
+              <w:rPr>
+                <w:rFonts w:ascii="Constantia" w:hAnsi="Constantia"/>
+                <w:sz w:val="24"/>
+                <w:szCs w:val="24"/>
+              </w:rPr>
+              <w:t>Monarchism, Traditional Conservatism</w:t>
+            </w:r>
+            <w:r>
+              <w:rPr>
+                <w:rFonts w:ascii="Constantia" w:hAnsi="Constantia"/>
+                <w:sz w:val="24"/>
+                <w:szCs w:val="24"/>
+              </w:rPr>
+              <w:t xml:space="preserve">. </w:t>
+            </w:r>
+            <w:r>
+              <w:rPr>
+                <w:rFonts w:ascii="Constantia" w:hAnsi="Constantia"/>
+                <w:sz w:val="24"/>
+                <w:szCs w:val="24"/>
+              </w:rPr>
+              <w:t xml:space="preserve">They advocate for a stronger role of the monarchy in governance, upholding </w:t>
+            </w:r>
+            <w:proofErr w:type="gramStart"/>
+            <w:r>
+              <w:rPr>
+                <w:rFonts w:ascii="Constantia" w:hAnsi="Constantia"/>
+                <w:sz w:val="24"/>
+                <w:szCs w:val="24"/>
+              </w:rPr>
+              <w:t>tradition</w:t>
+            </w:r>
+            <w:proofErr w:type="gramEnd"/>
+            <w:r>
+              <w:rPr>
+                <w:rFonts w:ascii="Constantia" w:hAnsi="Constantia"/>
+                <w:sz w:val="24"/>
+                <w:szCs w:val="24"/>
+              </w:rPr>
+              <w:t xml:space="preserve"> and the status quo, while also supporting the current welfare system.</w:t>
             </w:r>
             <w:r>
               <w:rPr>
@@ -1921,43 +2284,98 @@
                 <w:sz w:val="24"/>
                 <w:szCs w:val="24"/>
               </w:rPr>
-              <w:t>(</w:t>
-            </w:r>
-            <w:r>
-              <w:rPr>
-                <w:rFonts w:ascii="Constantia" w:hAnsi="Constantia"/>
-                <w:sz w:val="24"/>
-                <w:szCs w:val="24"/>
-              </w:rPr>
-              <w:t>S</w:t>
-            </w:r>
-            <w:r>
-              <w:rPr>
-                <w:rFonts w:ascii="Constantia" w:hAnsi="Constantia"/>
-                <w:sz w:val="24"/>
-                <w:szCs w:val="24"/>
-              </w:rPr>
-              <w:t>L)</w:t>
-            </w:r>
-          </w:p>
-        </w:tc>
-        <w:tc>
-          <w:tcPr>
-            <w:tcW w:w="3328" w:type="dxa"/>
-          </w:tcPr>
-          <w:p>
-            <w:pPr>
-              <w:rPr>
-                <w:rFonts w:ascii="Constantia" w:hAnsi="Constantia"/>
-                <w:sz w:val="24"/>
-                <w:szCs w:val="24"/>
-              </w:rPr>
-            </w:pPr>
-          </w:p>
-        </w:tc>
-        <w:tc>
-          <w:tcPr>
-            <w:tcW w:w="2410" w:type="dxa"/>
+              <w:t>They align with PCD and CC, but face opposition from progressive and secular parties</w:t>
+            </w:r>
+            <w:r>
+              <w:rPr>
+                <w:rFonts w:ascii="Constantia" w:hAnsi="Constantia"/>
+                <w:sz w:val="24"/>
+                <w:szCs w:val="24"/>
+              </w:rPr>
+              <w:t>, particularly SPP, TPA, and UWBP</w:t>
+            </w:r>
+            <w:r>
+              <w:rPr>
+                <w:rFonts w:ascii="Constantia" w:hAnsi="Constantia"/>
+                <w:sz w:val="24"/>
+                <w:szCs w:val="24"/>
+              </w:rPr>
+              <w:t>.</w:t>
+            </w:r>
+          </w:p>
+          <w:p>
+            <w:pPr>
+              <w:rPr>
+                <w:rFonts w:ascii="Constantia" w:hAnsi="Constantia"/>
+                <w:sz w:val="24"/>
+                <w:szCs w:val="24"/>
+              </w:rPr>
+            </w:pPr>
+            <w:r>
+              <w:rPr>
+                <w:rFonts w:ascii="Constantia" w:hAnsi="Constantia"/>
+                <w:sz w:val="24"/>
+                <w:szCs w:val="24"/>
+              </w:rPr>
+              <w:t xml:space="preserve">International relations: Friendly with </w:t>
+            </w:r>
+            <w:proofErr w:type="spellStart"/>
+            <w:r>
+              <w:rPr>
+                <w:rFonts w:ascii="Constantia" w:hAnsi="Constantia"/>
+                <w:sz w:val="24"/>
+                <w:szCs w:val="24"/>
+              </w:rPr>
+              <w:t>Lunaura</w:t>
+            </w:r>
+            <w:proofErr w:type="spellEnd"/>
+            <w:r>
+              <w:rPr>
+                <w:rFonts w:ascii="Constantia" w:hAnsi="Constantia"/>
+                <w:sz w:val="24"/>
+                <w:szCs w:val="24"/>
+              </w:rPr>
+              <w:t xml:space="preserve"> due to </w:t>
+            </w:r>
+            <w:r>
+              <w:rPr>
+                <w:rFonts w:ascii="Constantia" w:hAnsi="Constantia"/>
+                <w:sz w:val="24"/>
+                <w:szCs w:val="24"/>
+              </w:rPr>
+              <w:t>hopes of a shared monarchy</w:t>
+            </w:r>
+            <w:r>
+              <w:rPr>
+                <w:rFonts w:ascii="Constantia" w:hAnsi="Constantia"/>
+                <w:sz w:val="24"/>
+                <w:szCs w:val="24"/>
+              </w:rPr>
+              <w:t xml:space="preserve">, but wary of </w:t>
+            </w:r>
+            <w:proofErr w:type="spellStart"/>
+            <w:r>
+              <w:rPr>
+                <w:rFonts w:ascii="Constantia" w:hAnsi="Constantia"/>
+                <w:sz w:val="24"/>
+                <w:szCs w:val="24"/>
+              </w:rPr>
+              <w:t>Tennaire</w:t>
+            </w:r>
+            <w:proofErr w:type="spellEnd"/>
+            <w:r>
+              <w:rPr>
+                <w:rFonts w:ascii="Constantia" w:hAnsi="Constantia"/>
+                <w:sz w:val="24"/>
+                <w:szCs w:val="24"/>
+              </w:rPr>
+              <w:t>.</w:t>
+            </w:r>
+          </w:p>
+        </w:tc>
+        <w:tc>
+          <w:tcPr>
+            <w:tcW w:w="1984" w:type="dxa"/>
           </w:tcPr>
           <w:p>
             <w:pPr>
@@ -2036,43 +2454,245 @@
       <w:tr>
         <w:tc>
           <w:tcPr>
-            <w:tcW w:w="2337" w:type="dxa"/>
-          </w:tcPr>
-          <w:p>
-            <w:pPr>
-              <w:rPr>
-                <w:rFonts w:ascii="Constantia" w:hAnsi="Constantia"/>
-                <w:sz w:val="24"/>
-                <w:szCs w:val="24"/>
-              </w:rPr>
-            </w:pPr>
-            <w:r>
-              <w:rPr>
-                <w:rFonts w:ascii="Constantia" w:hAnsi="Constantia"/>
-                <w:sz w:val="24"/>
-                <w:szCs w:val="24"/>
-              </w:rPr>
-              <w:t>The Secular Progressives (SP)</w:t>
-            </w:r>
-          </w:p>
-        </w:tc>
-        <w:tc>
-          <w:tcPr>
-            <w:tcW w:w="3328" w:type="dxa"/>
-          </w:tcPr>
-          <w:p>
-            <w:pPr>
-              <w:rPr>
-                <w:rFonts w:ascii="Constantia" w:hAnsi="Constantia"/>
-                <w:sz w:val="24"/>
-                <w:szCs w:val="24"/>
-              </w:rPr>
-            </w:pPr>
-          </w:p>
-        </w:tc>
-        <w:tc>
-          <w:tcPr>
-            <w:tcW w:w="2410" w:type="dxa"/>
+            <w:tcW w:w="2263" w:type="dxa"/>
+          </w:tcPr>
+          <w:p>
+            <w:pPr>
+              <w:rPr>
+                <w:rFonts w:ascii="Constantia" w:hAnsi="Constantia"/>
+                <w:sz w:val="24"/>
+                <w:szCs w:val="24"/>
+              </w:rPr>
+            </w:pPr>
+            <w:r>
+              <w:rPr>
+                <w:rFonts w:ascii="Constantia" w:hAnsi="Constantia"/>
+                <w:sz w:val="24"/>
+                <w:szCs w:val="24"/>
+              </w:rPr>
+              <w:t>The Secular Progressives</w:t>
+            </w:r>
+            <w:r>
+              <w:rPr>
+                <w:rFonts w:ascii="Constantia" w:hAnsi="Constantia"/>
+                <w:sz w:val="24"/>
+                <w:szCs w:val="24"/>
+              </w:rPr>
+              <w:t xml:space="preserve"> Party</w:t>
+            </w:r>
+            <w:r>
+              <w:rPr>
+                <w:rFonts w:ascii="Constantia" w:hAnsi="Constantia"/>
+                <w:sz w:val="24"/>
+                <w:szCs w:val="24"/>
+              </w:rPr>
+              <w:t xml:space="preserve"> (SP</w:t>
+            </w:r>
+            <w:r>
+              <w:rPr>
+                <w:rFonts w:ascii="Constantia" w:hAnsi="Constantia"/>
+                <w:sz w:val="24"/>
+                <w:szCs w:val="24"/>
+              </w:rPr>
+              <w:t>P</w:t>
+            </w:r>
+            <w:r>
+              <w:rPr>
+                <w:rFonts w:ascii="Constantia" w:hAnsi="Constantia"/>
+                <w:sz w:val="24"/>
+                <w:szCs w:val="24"/>
+              </w:rPr>
+              <w:t>)</w:t>
+            </w:r>
+          </w:p>
+        </w:tc>
+        <w:tc>
+          <w:tcPr>
+            <w:tcW w:w="3828" w:type="dxa"/>
+          </w:tcPr>
+          <w:p>
+            <w:pPr>
+              <w:rPr>
+                <w:rFonts w:ascii="Constantia" w:hAnsi="Constantia"/>
+                <w:sz w:val="24"/>
+                <w:szCs w:val="24"/>
+              </w:rPr>
+            </w:pPr>
+            <w:r>
+              <w:rPr>
+                <w:rFonts w:ascii="Constantia" w:hAnsi="Constantia"/>
+                <w:sz w:val="24"/>
+                <w:szCs w:val="24"/>
+              </w:rPr>
+              <w:t>Secularism, Social Progressivism</w:t>
+            </w:r>
+            <w:r>
+              <w:rPr>
+                <w:rFonts w:ascii="Constantia" w:hAnsi="Constantia"/>
+                <w:sz w:val="24"/>
+                <w:szCs w:val="24"/>
+              </w:rPr>
+              <w:t>.</w:t>
+            </w:r>
+            <w:r>
+              <w:rPr>
+                <w:rFonts w:ascii="Constantia" w:hAnsi="Constantia"/>
+                <w:sz w:val="24"/>
+                <w:szCs w:val="24"/>
+              </w:rPr>
+              <w:t xml:space="preserve"> They advocate for the separation of church and state, aiming for a more secular society while still respecting the religious tradition of the country. They also push for social reforms and progressive policies.</w:t>
+            </w:r>
+            <w:r>
+              <w:rPr>
+                <w:rFonts w:ascii="Constantia" w:hAnsi="Constantia"/>
+                <w:sz w:val="24"/>
+                <w:szCs w:val="24"/>
+              </w:rPr>
+              <w:t xml:space="preserve"> </w:t>
+            </w:r>
+            <w:r>
+              <w:rPr>
+                <w:rFonts w:ascii="Constantia" w:hAnsi="Constantia"/>
+                <w:sz w:val="24"/>
+                <w:szCs w:val="24"/>
+              </w:rPr>
+              <w:t xml:space="preserve">Have close ties with </w:t>
+            </w:r>
+            <w:proofErr w:type="spellStart"/>
+            <w:r>
+              <w:rPr>
+                <w:rFonts w:ascii="Constantia" w:hAnsi="Constantia"/>
+                <w:sz w:val="24"/>
+                <w:szCs w:val="24"/>
+              </w:rPr>
+              <w:t>SiL</w:t>
+            </w:r>
+            <w:proofErr w:type="spellEnd"/>
+            <w:r>
+              <w:rPr>
+                <w:rFonts w:ascii="Constantia" w:hAnsi="Constantia"/>
+                <w:sz w:val="24"/>
+                <w:szCs w:val="24"/>
+              </w:rPr>
+              <w:t xml:space="preserve"> a</w:t>
+            </w:r>
+            <w:r>
+              <w:rPr>
+                <w:rFonts w:ascii="Constantia" w:hAnsi="Constantia"/>
+                <w:sz w:val="24"/>
+                <w:szCs w:val="24"/>
+              </w:rPr>
+              <w:t>n</w:t>
+            </w:r>
+            <w:r>
+              <w:rPr>
+                <w:rFonts w:ascii="Constantia" w:hAnsi="Constantia"/>
+                <w:sz w:val="24"/>
+                <w:szCs w:val="24"/>
+              </w:rPr>
+              <w:t xml:space="preserve">d UWBP </w:t>
+            </w:r>
+            <w:r>
+              <w:rPr>
+                <w:rFonts w:ascii="Constantia" w:hAnsi="Constantia"/>
+                <w:sz w:val="24"/>
+                <w:szCs w:val="24"/>
+              </w:rPr>
+              <w:t>but face strong opposition from PCD</w:t>
+            </w:r>
+            <w:r>
+              <w:rPr>
+                <w:rFonts w:ascii="Constantia" w:hAnsi="Constantia"/>
+                <w:sz w:val="24"/>
+                <w:szCs w:val="24"/>
+              </w:rPr>
+              <w:t>, CC, CGA, and CSA</w:t>
+            </w:r>
+            <w:r>
+              <w:rPr>
+                <w:rFonts w:ascii="Constantia" w:hAnsi="Constantia"/>
+                <w:sz w:val="24"/>
+                <w:szCs w:val="24"/>
+              </w:rPr>
+              <w:t xml:space="preserve">. Strong ties with </w:t>
+            </w:r>
+            <w:proofErr w:type="spellStart"/>
+            <w:r>
+              <w:rPr>
+                <w:rFonts w:ascii="Constantia" w:hAnsi="Constantia"/>
+                <w:sz w:val="24"/>
+                <w:szCs w:val="24"/>
+              </w:rPr>
+              <w:t>Artizore</w:t>
+            </w:r>
+            <w:proofErr w:type="spellEnd"/>
+            <w:r>
+              <w:rPr>
+                <w:rFonts w:ascii="Constantia" w:hAnsi="Constantia"/>
+                <w:sz w:val="24"/>
+                <w:szCs w:val="24"/>
+              </w:rPr>
+              <w:t xml:space="preserve"> and </w:t>
+            </w:r>
+            <w:proofErr w:type="spellStart"/>
+            <w:r>
+              <w:rPr>
+                <w:rFonts w:ascii="Constantia" w:hAnsi="Constantia"/>
+                <w:sz w:val="24"/>
+                <w:szCs w:val="24"/>
+              </w:rPr>
+              <w:t>Anglun</w:t>
+            </w:r>
+            <w:proofErr w:type="spellEnd"/>
+            <w:r>
+              <w:rPr>
+                <w:rFonts w:ascii="Constantia" w:hAnsi="Constantia"/>
+                <w:sz w:val="24"/>
+                <w:szCs w:val="24"/>
+              </w:rPr>
+              <w:t xml:space="preserve">, contentious relations with </w:t>
+            </w:r>
+            <w:proofErr w:type="spellStart"/>
+            <w:r>
+              <w:rPr>
+                <w:rFonts w:ascii="Constantia" w:hAnsi="Constantia"/>
+                <w:sz w:val="24"/>
+                <w:szCs w:val="24"/>
+              </w:rPr>
+              <w:t>Holtania</w:t>
+            </w:r>
+            <w:proofErr w:type="spellEnd"/>
+            <w:r>
+              <w:rPr>
+                <w:rFonts w:ascii="Constantia" w:hAnsi="Constantia"/>
+                <w:sz w:val="24"/>
+                <w:szCs w:val="24"/>
+              </w:rPr>
+              <w:t xml:space="preserve">, and cautious diplomacy with </w:t>
+            </w:r>
+            <w:proofErr w:type="spellStart"/>
+            <w:r>
+              <w:rPr>
+                <w:rFonts w:ascii="Constantia" w:hAnsi="Constantia"/>
+                <w:sz w:val="24"/>
+                <w:szCs w:val="24"/>
+              </w:rPr>
+              <w:t>Tennaire</w:t>
+            </w:r>
+            <w:proofErr w:type="spellEnd"/>
+            <w:r>
+              <w:rPr>
+                <w:rFonts w:ascii="Constantia" w:hAnsi="Constantia"/>
+                <w:sz w:val="24"/>
+                <w:szCs w:val="24"/>
+              </w:rPr>
+              <w:t>.</w:t>
+            </w:r>
+          </w:p>
+        </w:tc>
+        <w:tc>
+          <w:tcPr>
+            <w:tcW w:w="1984" w:type="dxa"/>
           </w:tcPr>
           <w:p>
             <w:pPr>
@@ -2183,7 +2803,7 @@
       <w:tr>
         <w:tc>
           <w:tcPr>
-            <w:tcW w:w="2337" w:type="dxa"/>
+            <w:tcW w:w="2263" w:type="dxa"/>
           </w:tcPr>
           <w:p>
             <w:pPr>
@@ -2205,36 +2825,102 @@
         </w:tc>
         <w:tc>
           <w:tcPr>
-            <w:tcW w:w="3328" w:type="dxa"/>
-          </w:tcPr>
-          <w:p>
-            <w:pPr>
-              <w:rPr>
-                <w:rFonts w:ascii="Constantia" w:hAnsi="Constantia"/>
-                <w:sz w:val="24"/>
-                <w:szCs w:val="24"/>
-              </w:rPr>
-            </w:pPr>
-          </w:p>
-        </w:tc>
-        <w:tc>
-          <w:tcPr>
-            <w:tcW w:w="2410" w:type="dxa"/>
-          </w:tcPr>
-          <w:p>
-            <w:pPr>
-              <w:rPr>
-                <w:rFonts w:ascii="Constantia" w:hAnsi="Constantia"/>
-                <w:sz w:val="24"/>
-                <w:szCs w:val="24"/>
-              </w:rPr>
-            </w:pPr>
-            <w:r>
-              <w:rPr>
-                <w:rFonts w:ascii="Constantia" w:hAnsi="Constantia"/>
-                <w:sz w:val="24"/>
-                <w:szCs w:val="24"/>
-              </w:rPr>
+            <w:tcW w:w="3828" w:type="dxa"/>
+          </w:tcPr>
+          <w:p>
+            <w:pPr>
+              <w:rPr>
+                <w:rFonts w:ascii="Constantia" w:hAnsi="Constantia"/>
+                <w:sz w:val="24"/>
+                <w:szCs w:val="24"/>
+              </w:rPr>
+            </w:pPr>
+            <w:r>
+              <w:rPr>
+                <w:rFonts w:ascii="Constantia" w:hAnsi="Constantia"/>
+                <w:sz w:val="24"/>
+                <w:szCs w:val="24"/>
+              </w:rPr>
+              <w:t>Populism, Direct Democracy</w:t>
+            </w:r>
+            <w:r>
+              <w:rPr>
+                <w:rFonts w:ascii="Constantia" w:hAnsi="Constantia"/>
+                <w:sz w:val="24"/>
+                <w:szCs w:val="24"/>
+              </w:rPr>
+              <w:t xml:space="preserve">. </w:t>
+            </w:r>
+            <w:r>
+              <w:rPr>
+                <w:rFonts w:ascii="Constantia" w:hAnsi="Constantia"/>
+                <w:sz w:val="24"/>
+                <w:szCs w:val="24"/>
+              </w:rPr>
+              <w:t xml:space="preserve">They campaign for greater citizen participation in governance, with policies subject to referendums. They support the current welfare </w:t>
+            </w:r>
+            <w:r>
+              <w:rPr>
+                <w:rFonts w:ascii="Constantia" w:hAnsi="Constantia"/>
+                <w:sz w:val="24"/>
+                <w:szCs w:val="24"/>
+              </w:rPr>
+              <w:lastRenderedPageBreak/>
+              <w:t>state and argue for greater accountability in the resource industry. Variable</w:t>
+            </w:r>
+            <w:r>
+              <w:rPr>
+                <w:rFonts w:ascii="Constantia" w:hAnsi="Constantia"/>
+                <w:sz w:val="24"/>
+                <w:szCs w:val="24"/>
+              </w:rPr>
+              <w:t xml:space="preserve"> interparty relations</w:t>
+            </w:r>
+            <w:r>
+              <w:rPr>
+                <w:rFonts w:ascii="Constantia" w:hAnsi="Constantia"/>
+                <w:sz w:val="24"/>
+                <w:szCs w:val="24"/>
+              </w:rPr>
+              <w:t>, due to the party's broad platform</w:t>
+            </w:r>
+            <w:r>
+              <w:rPr>
+                <w:rFonts w:ascii="Constantia" w:hAnsi="Constantia"/>
+                <w:sz w:val="24"/>
+                <w:szCs w:val="24"/>
+              </w:rPr>
+              <w:t xml:space="preserve">. </w:t>
+            </w:r>
+            <w:r>
+              <w:rPr>
+                <w:rFonts w:ascii="Constantia" w:hAnsi="Constantia"/>
+                <w:sz w:val="24"/>
+                <w:szCs w:val="24"/>
+              </w:rPr>
+              <w:t>They maintain cautious diplomacy with all neighboring nations, emphasizing national sovereignty.</w:t>
+            </w:r>
+          </w:p>
+        </w:tc>
+        <w:tc>
+          <w:tcPr>
+            <w:tcW w:w="1984" w:type="dxa"/>
+          </w:tcPr>
+          <w:p>
+            <w:pPr>
+              <w:rPr>
+                <w:rFonts w:ascii="Constantia" w:hAnsi="Constantia"/>
+                <w:sz w:val="24"/>
+                <w:szCs w:val="24"/>
+              </w:rPr>
+            </w:pPr>
+            <w:r>
+              <w:rPr>
+                <w:rFonts w:ascii="Constantia" w:hAnsi="Constantia"/>
+                <w:sz w:val="24"/>
+                <w:szCs w:val="24"/>
+              </w:rPr>
+              <w:lastRenderedPageBreak/>
               <w:t>Moderate, with fluctuating support based on current issues</w:t>
             </w:r>
           </w:p>
@@ -2282,7 +2968,7 @@
       <w:tr>
         <w:tc>
           <w:tcPr>
-            <w:tcW w:w="2337" w:type="dxa"/>
+            <w:tcW w:w="2263" w:type="dxa"/>
           </w:tcPr>
           <w:p>
             <w:pPr>
@@ -2314,21 +3000,129 @@
         </w:tc>
         <w:tc>
           <w:tcPr>
-            <w:tcW w:w="3328" w:type="dxa"/>
-          </w:tcPr>
-          <w:p>
-            <w:pPr>
-              <w:rPr>
-                <w:rFonts w:ascii="Constantia" w:hAnsi="Constantia"/>
-                <w:sz w:val="24"/>
-                <w:szCs w:val="24"/>
-              </w:rPr>
-            </w:pPr>
-          </w:p>
-        </w:tc>
-        <w:tc>
-          <w:tcPr>
-            <w:tcW w:w="2410" w:type="dxa"/>
+            <w:tcW w:w="3828" w:type="dxa"/>
+          </w:tcPr>
+          <w:p>
+            <w:pPr>
+              <w:rPr>
+                <w:rFonts w:ascii="Constantia" w:hAnsi="Constantia"/>
+                <w:sz w:val="24"/>
+                <w:szCs w:val="24"/>
+              </w:rPr>
+            </w:pPr>
+            <w:proofErr w:type="spellStart"/>
+            <w:r>
+              <w:rPr>
+                <w:rFonts w:ascii="Constantia" w:hAnsi="Constantia"/>
+                <w:sz w:val="24"/>
+                <w:szCs w:val="24"/>
+              </w:rPr>
+              <w:t>Torweid</w:t>
+            </w:r>
+            <w:proofErr w:type="spellEnd"/>
+            <w:r>
+              <w:rPr>
+                <w:rFonts w:ascii="Constantia" w:hAnsi="Constantia"/>
+                <w:sz w:val="24"/>
+                <w:szCs w:val="24"/>
+              </w:rPr>
+              <w:t xml:space="preserve"> Nationalism, Independence. A varying alliance of 5-7 small </w:t>
+            </w:r>
+            <w:proofErr w:type="spellStart"/>
+            <w:r>
+              <w:rPr>
+                <w:rFonts w:ascii="Constantia" w:hAnsi="Constantia"/>
+                <w:sz w:val="24"/>
+                <w:szCs w:val="24"/>
+              </w:rPr>
+              <w:t>Torwied</w:t>
+            </w:r>
+            <w:proofErr w:type="spellEnd"/>
+            <w:r>
+              <w:rPr>
+                <w:rFonts w:ascii="Constantia" w:hAnsi="Constantia"/>
+                <w:sz w:val="24"/>
+                <w:szCs w:val="24"/>
+              </w:rPr>
+              <w:t xml:space="preserve"> parties, the party has very little coherent about their join platform besides advocating for the </w:t>
+            </w:r>
+            <w:proofErr w:type="spellStart"/>
+            <w:r>
+              <w:rPr>
+                <w:rFonts w:ascii="Constantia" w:hAnsi="Constantia"/>
+                <w:sz w:val="24"/>
+                <w:szCs w:val="24"/>
+              </w:rPr>
+              <w:t>Torweid</w:t>
+            </w:r>
+            <w:proofErr w:type="spellEnd"/>
+            <w:r>
+              <w:rPr>
+                <w:rFonts w:ascii="Constantia" w:hAnsi="Constantia"/>
+                <w:sz w:val="24"/>
+                <w:szCs w:val="24"/>
+              </w:rPr>
+              <w:t xml:space="preserve"> people. Shunned by most parties, but finds some sympathy from </w:t>
+            </w:r>
+            <w:proofErr w:type="spellStart"/>
+            <w:r>
+              <w:rPr>
+                <w:rFonts w:ascii="Constantia" w:hAnsi="Constantia"/>
+                <w:sz w:val="24"/>
+                <w:szCs w:val="24"/>
+              </w:rPr>
+              <w:t>SiL</w:t>
+            </w:r>
+            <w:proofErr w:type="spellEnd"/>
+            <w:r>
+              <w:rPr>
+                <w:rFonts w:ascii="Constantia" w:hAnsi="Constantia"/>
+                <w:sz w:val="24"/>
+                <w:szCs w:val="24"/>
+              </w:rPr>
+              <w:t xml:space="preserve">, SPP, and UWBP. Friendly towards </w:t>
+            </w:r>
+            <w:proofErr w:type="spellStart"/>
+            <w:r>
+              <w:rPr>
+                <w:rFonts w:ascii="Constantia" w:hAnsi="Constantia"/>
+                <w:sz w:val="24"/>
+                <w:szCs w:val="24"/>
+              </w:rPr>
+              <w:t>Artizore</w:t>
+            </w:r>
+            <w:proofErr w:type="spellEnd"/>
+            <w:r>
+              <w:rPr>
+                <w:rFonts w:ascii="Constantia" w:hAnsi="Constantia"/>
+                <w:sz w:val="24"/>
+                <w:szCs w:val="24"/>
+              </w:rPr>
+              <w:t xml:space="preserve">, Hostile to </w:t>
+            </w:r>
+            <w:proofErr w:type="spellStart"/>
+            <w:r>
+              <w:rPr>
+                <w:rFonts w:ascii="Constantia" w:hAnsi="Constantia"/>
+                <w:sz w:val="24"/>
+                <w:szCs w:val="24"/>
+              </w:rPr>
+              <w:t>Lunaura</w:t>
+            </w:r>
+            <w:proofErr w:type="spellEnd"/>
+            <w:r>
+              <w:rPr>
+                <w:rFonts w:ascii="Constantia" w:hAnsi="Constantia"/>
+                <w:sz w:val="24"/>
+                <w:szCs w:val="24"/>
+              </w:rPr>
+              <w:t>.</w:t>
+            </w:r>
+          </w:p>
+        </w:tc>
+        <w:tc>
+          <w:tcPr>
+            <w:tcW w:w="1984" w:type="dxa"/>
           </w:tcPr>
           <w:p>
             <w:pPr>
@@ -2401,7 +3195,7 @@
       <w:tr>
         <w:tc>
           <w:tcPr>
-            <w:tcW w:w="2337" w:type="dxa"/>
+            <w:tcW w:w="2263" w:type="dxa"/>
           </w:tcPr>
           <w:p>
             <w:pPr>
@@ -2423,21 +3217,117 @@
         </w:tc>
         <w:tc>
           <w:tcPr>
-            <w:tcW w:w="3328" w:type="dxa"/>
-          </w:tcPr>
-          <w:p>
-            <w:pPr>
-              <w:rPr>
-                <w:rFonts w:ascii="Constantia" w:hAnsi="Constantia"/>
-                <w:sz w:val="24"/>
-                <w:szCs w:val="24"/>
-              </w:rPr>
-            </w:pPr>
-          </w:p>
-        </w:tc>
-        <w:tc>
-          <w:tcPr>
-            <w:tcW w:w="2410" w:type="dxa"/>
+            <w:tcW w:w="3828" w:type="dxa"/>
+          </w:tcPr>
+          <w:p>
+            <w:pPr>
+              <w:rPr>
+                <w:rFonts w:ascii="Constantia" w:hAnsi="Constantia"/>
+                <w:sz w:val="24"/>
+                <w:szCs w:val="24"/>
+              </w:rPr>
+            </w:pPr>
+            <w:r>
+              <w:rPr>
+                <w:rFonts w:ascii="Constantia" w:hAnsi="Constantia"/>
+                <w:sz w:val="24"/>
+                <w:szCs w:val="24"/>
+              </w:rPr>
+              <w:t xml:space="preserve">Christian Socialism. They seek to combine Christian values with socialist ones, emphasizing economic justice and communal living. </w:t>
+            </w:r>
+            <w:r>
+              <w:rPr>
+                <w:rFonts w:ascii="Constantia" w:hAnsi="Constantia"/>
+                <w:sz w:val="24"/>
+                <w:szCs w:val="24"/>
+              </w:rPr>
+              <w:t xml:space="preserve">Will collaborate with PCD, CGA, SDA, </w:t>
+            </w:r>
+            <w:proofErr w:type="spellStart"/>
+            <w:r>
+              <w:rPr>
+                <w:rFonts w:ascii="Constantia" w:hAnsi="Constantia"/>
+                <w:sz w:val="24"/>
+                <w:szCs w:val="24"/>
+              </w:rPr>
+              <w:t>SiL</w:t>
+            </w:r>
+            <w:proofErr w:type="spellEnd"/>
+            <w:r>
+              <w:rPr>
+                <w:rFonts w:ascii="Constantia" w:hAnsi="Constantia"/>
+                <w:sz w:val="24"/>
+                <w:szCs w:val="24"/>
+              </w:rPr>
+              <w:t>, UWBP, or PV when the need arises. Is unfriendly towards CC, SL, and SPP.</w:t>
+            </w:r>
+            <w:r>
+              <w:rPr>
+                <w:rFonts w:ascii="Constantia" w:hAnsi="Constantia"/>
+                <w:sz w:val="24"/>
+                <w:szCs w:val="24"/>
+              </w:rPr>
+              <w:t xml:space="preserve"> Supportive of </w:t>
+            </w:r>
+            <w:proofErr w:type="spellStart"/>
+            <w:r>
+              <w:rPr>
+                <w:rFonts w:ascii="Constantia" w:hAnsi="Constantia"/>
+                <w:sz w:val="24"/>
+                <w:szCs w:val="24"/>
+              </w:rPr>
+              <w:t>Lunaura</w:t>
+            </w:r>
+            <w:proofErr w:type="spellEnd"/>
+            <w:r>
+              <w:rPr>
+                <w:rFonts w:ascii="Constantia" w:hAnsi="Constantia"/>
+                <w:sz w:val="24"/>
+                <w:szCs w:val="24"/>
+              </w:rPr>
+              <w:t xml:space="preserve">, tentative about </w:t>
+            </w:r>
+            <w:proofErr w:type="spellStart"/>
+            <w:r>
+              <w:rPr>
+                <w:rFonts w:ascii="Constantia" w:hAnsi="Constantia"/>
+                <w:sz w:val="24"/>
+                <w:szCs w:val="24"/>
+              </w:rPr>
+              <w:t>Tennaire</w:t>
+            </w:r>
+            <w:proofErr w:type="spellEnd"/>
+            <w:r>
+              <w:rPr>
+                <w:rFonts w:ascii="Constantia" w:hAnsi="Constantia"/>
+                <w:sz w:val="24"/>
+                <w:szCs w:val="24"/>
+              </w:rPr>
+              <w:t xml:space="preserve">, hostile towards </w:t>
+            </w:r>
+            <w:proofErr w:type="spellStart"/>
+            <w:r>
+              <w:rPr>
+                <w:rFonts w:ascii="Constantia" w:hAnsi="Constantia"/>
+                <w:sz w:val="24"/>
+                <w:szCs w:val="24"/>
+              </w:rPr>
+              <w:t>Holtania</w:t>
+            </w:r>
+            <w:proofErr w:type="spellEnd"/>
+            <w:r>
+              <w:rPr>
+                <w:rFonts w:ascii="Constantia" w:hAnsi="Constantia"/>
+                <w:sz w:val="24"/>
+                <w:szCs w:val="24"/>
+              </w:rPr>
+              <w:t>.</w:t>
+            </w:r>
+          </w:p>
+        </w:tc>
+        <w:tc>
+          <w:tcPr>
+            <w:tcW w:w="1984" w:type="dxa"/>
           </w:tcPr>
           <w:p>
             <w:pPr>
@@ -2500,7 +3390,7 @@
       <w:tr>
         <w:tc>
           <w:tcPr>
-            <w:tcW w:w="2337" w:type="dxa"/>
+            <w:tcW w:w="2263" w:type="dxa"/>
           </w:tcPr>
           <w:p>
             <w:pPr>
@@ -2540,21 +3430,133 @@
         </w:tc>
         <w:tc>
           <w:tcPr>
-            <w:tcW w:w="3328" w:type="dxa"/>
-          </w:tcPr>
-          <w:p>
-            <w:pPr>
-              <w:rPr>
-                <w:rFonts w:ascii="Constantia" w:hAnsi="Constantia"/>
-                <w:sz w:val="24"/>
-                <w:szCs w:val="24"/>
-              </w:rPr>
-            </w:pPr>
-          </w:p>
-        </w:tc>
-        <w:tc>
-          <w:tcPr>
-            <w:tcW w:w="2410" w:type="dxa"/>
+            <w:tcW w:w="3828" w:type="dxa"/>
+          </w:tcPr>
+          <w:p>
+            <w:pPr>
+              <w:rPr>
+                <w:rFonts w:ascii="Constantia" w:hAnsi="Constantia"/>
+                <w:sz w:val="24"/>
+                <w:szCs w:val="24"/>
+              </w:rPr>
+            </w:pPr>
+            <w:r>
+              <w:rPr>
+                <w:rFonts w:ascii="Constantia" w:hAnsi="Constantia"/>
+                <w:sz w:val="24"/>
+                <w:szCs w:val="24"/>
+              </w:rPr>
+              <w:t xml:space="preserve">Communism. </w:t>
+            </w:r>
+            <w:r>
+              <w:rPr>
+                <w:rFonts w:ascii="Constantia" w:hAnsi="Constantia"/>
+                <w:sz w:val="24"/>
+                <w:szCs w:val="24"/>
+              </w:rPr>
+              <w:t xml:space="preserve">They aim to implement a socialist state through democratic means, arguing for worker ownership and increased economic equality. They maintain a commitment to respect religious values. </w:t>
+            </w:r>
+            <w:r>
+              <w:rPr>
+                <w:rFonts w:ascii="Constantia" w:hAnsi="Constantia"/>
+                <w:sz w:val="24"/>
+                <w:szCs w:val="24"/>
+              </w:rPr>
+              <w:t>Collaborates with SPP, TPA, and CSA to achieve goals, conflicts with PCD, LU, and CC.</w:t>
+            </w:r>
+            <w:r>
+              <w:rPr>
+                <w:rFonts w:ascii="Constantia" w:hAnsi="Constantia"/>
+                <w:sz w:val="24"/>
+                <w:szCs w:val="24"/>
+              </w:rPr>
+              <w:t xml:space="preserve"> </w:t>
+            </w:r>
+            <w:r>
+              <w:rPr>
+                <w:rFonts w:ascii="Constantia" w:hAnsi="Constantia"/>
+                <w:sz w:val="24"/>
+                <w:szCs w:val="24"/>
+              </w:rPr>
+              <w:t xml:space="preserve">Friendly towards </w:t>
+            </w:r>
+            <w:proofErr w:type="spellStart"/>
+            <w:r>
+              <w:rPr>
+                <w:rFonts w:ascii="Constantia" w:hAnsi="Constantia"/>
+                <w:sz w:val="24"/>
+                <w:szCs w:val="24"/>
+              </w:rPr>
+              <w:t>Artizore</w:t>
+            </w:r>
+            <w:proofErr w:type="spellEnd"/>
+            <w:r>
+              <w:rPr>
+                <w:rFonts w:ascii="Constantia" w:hAnsi="Constantia"/>
+                <w:sz w:val="24"/>
+                <w:szCs w:val="24"/>
+              </w:rPr>
+              <w:t xml:space="preserve">, </w:t>
+            </w:r>
+            <w:proofErr w:type="spellStart"/>
+            <w:r>
+              <w:rPr>
+                <w:rFonts w:ascii="Constantia" w:hAnsi="Constantia"/>
+                <w:sz w:val="24"/>
+                <w:szCs w:val="24"/>
+              </w:rPr>
+              <w:t>Tennaire</w:t>
+            </w:r>
+            <w:proofErr w:type="spellEnd"/>
+            <w:r>
+              <w:rPr>
+                <w:rFonts w:ascii="Constantia" w:hAnsi="Constantia"/>
+                <w:sz w:val="24"/>
+                <w:szCs w:val="24"/>
+              </w:rPr>
+              <w:t xml:space="preserve">, and </w:t>
+            </w:r>
+            <w:proofErr w:type="spellStart"/>
+            <w:r>
+              <w:rPr>
+                <w:rFonts w:ascii="Constantia" w:hAnsi="Constantia"/>
+                <w:sz w:val="24"/>
+                <w:szCs w:val="24"/>
+              </w:rPr>
+              <w:t>Lunaura</w:t>
+            </w:r>
+            <w:proofErr w:type="spellEnd"/>
+            <w:r>
+              <w:rPr>
+                <w:rFonts w:ascii="Constantia" w:hAnsi="Constantia"/>
+                <w:sz w:val="24"/>
+                <w:szCs w:val="24"/>
+              </w:rPr>
+              <w:t xml:space="preserve">, hostile to </w:t>
+            </w:r>
+            <w:proofErr w:type="spellStart"/>
+            <w:r>
+              <w:rPr>
+                <w:rFonts w:ascii="Constantia" w:hAnsi="Constantia"/>
+                <w:sz w:val="24"/>
+                <w:szCs w:val="24"/>
+              </w:rPr>
+              <w:t>Holtania</w:t>
+            </w:r>
+            <w:proofErr w:type="spellEnd"/>
+            <w:r>
+              <w:rPr>
+                <w:rFonts w:ascii="Constantia" w:hAnsi="Constantia"/>
+                <w:sz w:val="24"/>
+                <w:szCs w:val="24"/>
+              </w:rPr>
+              <w:t>.</w:t>
+            </w:r>
+          </w:p>
+        </w:tc>
+        <w:tc>
+          <w:tcPr>
+            <w:tcW w:w="1984" w:type="dxa"/>
           </w:tcPr>
           <w:p>
             <w:pPr>

</xml_diff>